<commit_message>
Subida de Proyectos nuevos y finalizacion de SpaceShotter
</commit_message>
<xml_diff>
--- a/Documentacion/Script_Mathf.docx
+++ b/Documentacion/Script_Mathf.docx
@@ -47,6 +47,7 @@
         <w:tab/>
       </w:r>
       <w:proofErr w:type="spellStart"/>
+      <w:proofErr w:type="gramStart"/>
       <w:r>
         <w:t>Mathf.Clamp</w:t>
       </w:r>
@@ -55,6 +56,7 @@
         <w:t>(</w:t>
       </w:r>
       <w:proofErr w:type="spellStart"/>
+      <w:proofErr w:type="gramEnd"/>
       <w:r>
         <w:t>valor_evaluar</w:t>
       </w:r>
@@ -68,13 +70,309 @@
       </w:r>
       <w:proofErr w:type="spellEnd"/>
       <w:r>
-        <w:t>, maxValor</w:t>
+        <w:t xml:space="preserve">, </w:t>
+      </w:r>
+      <w:proofErr w:type="spellStart"/>
+      <w:r>
+        <w:t>maxValor</w:t>
+      </w:r>
+      <w:proofErr w:type="spellEnd"/>
+      <w:r>
+        <w:t>)</w:t>
+      </w:r>
+    </w:p>
+    <w:p>
+      <w:proofErr w:type="spellStart"/>
+      <w:r>
+        <w:t>Repeat</w:t>
+      </w:r>
+      <w:proofErr w:type="spellEnd"/>
+      <w:r>
+        <w:t xml:space="preserve">: </w:t>
+      </w:r>
+      <w:r>
+        <w:t>calcula el resto entre el primer parámetro y el segundo.</w:t>
+      </w:r>
+    </w:p>
+    <w:p>
+      <w:r>
+        <w:tab/>
+      </w:r>
+      <w:proofErr w:type="spellStart"/>
+      <w:proofErr w:type="gramStart"/>
+      <w:r>
+        <w:t>Mathf.Repeat</w:t>
+      </w:r>
+      <w:proofErr w:type="spellEnd"/>
+      <w:r>
+        <w:t>(</w:t>
+      </w:r>
+      <w:proofErr w:type="gramEnd"/>
+      <w:r>
+        <w:t>2</w:t>
+      </w:r>
+      <w:r>
+        <w:t xml:space="preserve">, </w:t>
+      </w:r>
+      <w:r>
+        <w:t>1.5</w:t>
+      </w:r>
+      <w:r>
+        <w:t>) = 0.5</w:t>
+      </w:r>
+    </w:p>
+    <w:p>
+      <w:r>
+        <w:tab/>
+        <w:t>Es decir 2 / 1.5 = 1 y resto 0.5</w:t>
+      </w:r>
+    </w:p>
+    <w:p>
+      <w:proofErr w:type="spellStart"/>
+      <w:r>
+        <w:t>Sign</w:t>
+      </w:r>
+      <w:proofErr w:type="spellEnd"/>
+      <w:r>
+        <w:t>: Devuelve 1 si el valor es positivo y -1 si es negativo</w:t>
+      </w:r>
+    </w:p>
+    <w:p>
+      <w:r>
+        <w:tab/>
+      </w:r>
+      <w:proofErr w:type="spellStart"/>
+      <w:proofErr w:type="gramStart"/>
+      <w:r>
+        <w:t>Mathf.Sign</w:t>
+      </w:r>
+      <w:proofErr w:type="spellEnd"/>
+      <w:r>
+        <w:t>(</w:t>
+      </w:r>
+      <w:proofErr w:type="gramEnd"/>
+      <w:r>
+        <w:t>10) = 1</w:t>
+      </w:r>
+    </w:p>
+    <w:p>
+      <w:r>
+        <w:tab/>
+      </w:r>
+      <w:proofErr w:type="spellStart"/>
+      <w:proofErr w:type="gramStart"/>
+      <w:r>
+        <w:t>Mathf.Sign</w:t>
+      </w:r>
+      <w:proofErr w:type="spellEnd"/>
+      <w:r>
+        <w:t>(</w:t>
+      </w:r>
+      <w:proofErr w:type="gramEnd"/>
+      <w:r>
+        <w:t>-</w:t>
+      </w:r>
+      <w:r>
+        <w:t xml:space="preserve">10) = </w:t>
+      </w:r>
+      <w:r>
+        <w:t>-</w:t>
+      </w:r>
+      <w:r>
+        <w:t>1</w:t>
+      </w:r>
+    </w:p>
+    <w:p>
+      <w:proofErr w:type="spellStart"/>
+      <w:proofErr w:type="gramStart"/>
+      <w:r>
+        <w:t>moveTowards</w:t>
+      </w:r>
+      <w:proofErr w:type="spellEnd"/>
+      <w:proofErr w:type="gramEnd"/>
+      <w:r>
+        <w:t xml:space="preserve">: </w:t>
+      </w:r>
+      <w:r>
+        <w:t xml:space="preserve">le suma al valor actual el </w:t>
+      </w:r>
+      <w:proofErr w:type="spellStart"/>
+      <w:r>
+        <w:t>tercerparametro</w:t>
+      </w:r>
+      <w:proofErr w:type="spellEnd"/>
+      <w:r>
+        <w:t xml:space="preserve"> hasta que llega al segundo parámetro que devuelve el segundo parámetro todo el rato.</w:t>
+      </w:r>
+    </w:p>
+    <w:p>
+      <w:pPr>
+        <w:rPr>
+          <w:lang w:val="en-US"/>
+        </w:rPr>
+      </w:pPr>
+      <w:r>
+        <w:tab/>
+      </w:r>
+      <w:proofErr w:type="spellStart"/>
+      <w:proofErr w:type="gramStart"/>
+      <w:r>
+        <w:rPr>
+          <w:lang w:val="en-US"/>
+        </w:rPr>
+        <w:t>Mathf.MoveTowards</w:t>
+      </w:r>
+      <w:proofErr w:type="spellEnd"/>
+      <w:r>
+        <w:rPr>
+          <w:lang w:val="en-US"/>
+        </w:rPr>
+        <w:t>(</w:t>
+      </w:r>
+      <w:proofErr w:type="gramEnd"/>
+      <w:r>
+        <w:rPr>
+          <w:lang w:val="en-US"/>
+        </w:rPr>
+        <w:t xml:space="preserve">num1, max, </w:t>
+      </w:r>
+      <w:proofErr w:type="spellStart"/>
+      <w:r>
+        <w:rPr>
+          <w:lang w:val="en-US"/>
+        </w:rPr>
+        <w:t>cantidadSumar</w:t>
+      </w:r>
+      <w:proofErr w:type="spellEnd"/>
+      <w:r>
+        <w:rPr>
+          <w:lang w:val="en-US"/>
+        </w:rPr>
+        <w:t>)</w:t>
+      </w:r>
+    </w:p>
+    <w:p>
+      <w:pPr>
+        <w:rPr>
+          <w:lang w:val="en-US"/>
+        </w:rPr>
+      </w:pPr>
+      <w:r>
+        <w:rPr>
+          <w:lang w:val="en-US"/>
+        </w:rPr>
+        <w:tab/>
+      </w:r>
+      <w:proofErr w:type="spellStart"/>
+      <w:r>
+        <w:rPr>
+          <w:lang w:val="en-US"/>
+        </w:rPr>
+        <w:t>Ejemplo</w:t>
+      </w:r>
+      <w:proofErr w:type="spellEnd"/>
+      <w:r>
+        <w:rPr>
+          <w:lang w:val="en-US"/>
+        </w:rPr>
+        <w:t>:</w:t>
+      </w:r>
+    </w:p>
+    <w:p>
+      <w:pPr>
+        <w:rPr>
+          <w:lang w:val="en-US"/>
+        </w:rPr>
+      </w:pPr>
+      <w:r>
+        <w:rPr>
+          <w:lang w:val="en-US"/>
+        </w:rPr>
+        <w:tab/>
+      </w:r>
+      <w:r>
+        <w:rPr>
+          <w:lang w:val="en-US"/>
+        </w:rPr>
+        <w:tab/>
+      </w:r>
+      <w:proofErr w:type="spellStart"/>
+      <w:proofErr w:type="gramStart"/>
+      <w:r>
+        <w:rPr>
+          <w:lang w:val="en-US"/>
+        </w:rPr>
+        <w:t>Mathf.MoveTowards</w:t>
+      </w:r>
+      <w:proofErr w:type="spellEnd"/>
+      <w:r>
+        <w:rPr>
+          <w:lang w:val="en-US"/>
+        </w:rPr>
+        <w:t>(</w:t>
+      </w:r>
+      <w:proofErr w:type="gramEnd"/>
+      <w:r>
+        <w:rPr>
+          <w:lang w:val="en-US"/>
+        </w:rPr>
+        <w:t>0, 5, 0.5f)</w:t>
+      </w:r>
+    </w:p>
+    <w:p>
+      <w:pPr>
+        <w:ind w:left="705"/>
+        <w:rPr>
+          <w:u w:val="single"/>
+        </w:rPr>
+      </w:pPr>
+      <w:r>
+        <w:t xml:space="preserve">Esto ira devolviendo </w:t>
+      </w:r>
+      <w:proofErr w:type="gramStart"/>
+      <w:r>
+        <w:t>0.5 …</w:t>
+      </w:r>
+      <w:proofErr w:type="gramEnd"/>
+      <w:r>
+        <w:t xml:space="preserve"> 1 …. </w:t>
+      </w:r>
+      <w:proofErr w:type="gramStart"/>
+      <w:r>
+        <w:t>1.5 ….</w:t>
+      </w:r>
+      <w:proofErr w:type="gramEnd"/>
+      <w:r>
+        <w:t xml:space="preserve"> 2 hasta llegar a 5 </w:t>
+      </w:r>
+      <w:r>
+        <w:t xml:space="preserve">y devolverá siempre 5 porque es el máximo, si </w:t>
+      </w:r>
+      <w:proofErr w:type="spellStart"/>
+      <w:r>
+        <w:t>esta</w:t>
+      </w:r>
+      <w:proofErr w:type="spellEnd"/>
+      <w:r>
+        <w:t xml:space="preserve"> en una función </w:t>
+      </w:r>
+      <w:proofErr w:type="spellStart"/>
+      <w:r>
+        <w:t>Update</w:t>
+      </w:r>
+      <w:proofErr w:type="spellEnd"/>
+      <w:r>
+        <w:t xml:space="preserve">. </w:t>
       </w:r>
       <w:bookmarkStart w:id="0" w:name="_GoBack"/>
       <w:bookmarkEnd w:id="0"/>
-      <w:r>
-        <w:t>)</w:t>
-      </w:r>
+    </w:p>
+    <w:p>
+      <w:pPr>
+        <w:rPr>
+          <w:u w:val="single"/>
+        </w:rPr>
+      </w:pPr>
     </w:p>
     <w:sectPr>
       <w:pgSz w:w="11906" w:h="16838"/>

</xml_diff>